<commit_message>
Hibernate Code First - Exercises
</commit_message>
<xml_diff>
--- a/09. EXERCISE HIBERNATE CODE FIRST/DB-Advanced-Hibernate-Code-First-Exercises.docx
+++ b/09. EXERCISE HIBERNATE CODE FIRST/DB-Advanced-Hibernate-Code-First-Exercises.docx
@@ -1,6 +1,6 @@
 
 <file path=word/document.xml><?xml version="1.0" encoding="utf-8"?>
-<w:document xmlns:wpc="http://schemas.microsoft.com/office/word/2010/wordprocessingCanvas" xmlns:cx="http://schemas.microsoft.com/office/drawing/2014/chartex" xmlns:mc="http://schemas.openxmlformats.org/markup-compatibility/2006" xmlns:o="urn:schemas-microsoft-com:office:office" xmlns:r="http://schemas.openxmlformats.org/officeDocument/2006/relationships" xmlns:m="http://schemas.openxmlformats.org/officeDocument/2006/math" xmlns:v="urn:schemas-microsoft-com:vml" xmlns:wp14="http://schemas.microsoft.com/office/word/2010/wordprocessingDrawing" xmlns:wp="http://schemas.openxmlformats.org/drawingml/2006/wordprocessingDrawing" xmlns:w10="urn:schemas-microsoft-com:office:word" xmlns:w="http://schemas.openxmlformats.org/wordprocessingml/2006/main" xmlns:w14="http://schemas.microsoft.com/office/word/2010/wordml" xmlns:w15="http://schemas.microsoft.com/office/word/2012/wordml" xmlns:w16se="http://schemas.microsoft.com/office/word/2015/wordml/symex" xmlns:wpg="http://schemas.microsoft.com/office/word/2010/wordprocessingGroup" xmlns:wpi="http://schemas.microsoft.com/office/word/2010/wordprocessingInk" xmlns:wne="http://schemas.microsoft.com/office/word/2006/wordml" xmlns:wps="http://schemas.microsoft.com/office/word/2010/wordprocessingShape" mc:Ignorable="w14 w15 w16se wp14">
+<w:document xmlns:wpc="http://schemas.microsoft.com/office/word/2010/wordprocessingCanvas" xmlns:cx="http://schemas.microsoft.com/office/drawing/2014/chartex" xmlns:cx1="http://schemas.microsoft.com/office/drawing/2015/9/8/chartex" xmlns:mc="http://schemas.openxmlformats.org/markup-compatibility/2006" xmlns:o="urn:schemas-microsoft-com:office:office" xmlns:r="http://schemas.openxmlformats.org/officeDocument/2006/relationships" xmlns:m="http://schemas.openxmlformats.org/officeDocument/2006/math" xmlns:v="urn:schemas-microsoft-com:vml" xmlns:wp14="http://schemas.microsoft.com/office/word/2010/wordprocessingDrawing" xmlns:wp="http://schemas.openxmlformats.org/drawingml/2006/wordprocessingDrawing" xmlns:w10="urn:schemas-microsoft-com:office:word" xmlns:w="http://schemas.openxmlformats.org/wordprocessingml/2006/main" xmlns:w14="http://schemas.microsoft.com/office/word/2010/wordml" xmlns:w15="http://schemas.microsoft.com/office/word/2012/wordml" xmlns:w16se="http://schemas.microsoft.com/office/word/2015/wordml/symex" xmlns:wpg="http://schemas.microsoft.com/office/word/2010/wordprocessingGroup" xmlns:wpi="http://schemas.microsoft.com/office/word/2010/wordprocessingInk" xmlns:wne="http://schemas.microsoft.com/office/word/2006/wordml" xmlns:wps="http://schemas.microsoft.com/office/word/2010/wordprocessingShape" mc:Ignorable="w14 w15 w16se wp14">
   <w:body>
     <w:p>
       <w:pPr>
@@ -947,6 +947,7 @@
           <w:rFonts w:ascii="Consolas" w:hAnsi="Consolas"/>
           <w:b/>
         </w:rPr>
+        <w:lastRenderedPageBreak/>
         <w:t>Customer</w:t>
       </w:r>
       <w:r>
@@ -1409,8 +1410,6 @@
       <w:r>
         <w:t>,</w:t>
       </w:r>
-      <w:bookmarkStart w:id="0" w:name="_GoBack"/>
-      <w:bookmarkEnd w:id="0"/>
       <w:r>
         <w:t xml:space="preserve"> description, start date, end date, credits</w:t>
       </w:r>
@@ -1792,6 +1791,7 @@
         <w:ind w:left="426" w:hanging="426"/>
       </w:pPr>
       <w:r>
+        <w:lastRenderedPageBreak/>
         <w:t>Bills Payment System</w:t>
       </w:r>
     </w:p>
@@ -2067,8 +2067,16 @@
       <w:r>
         <w:rPr>
           <w:b/>
-        </w:rPr>
-        <w:t>Teams</w:t>
+          <w:color w:val="FF0000"/>
+        </w:rPr>
+        <w:t>Team</w:t>
+      </w:r>
+      <w:r>
+        <w:rPr>
+          <w:b/>
+          <w:color w:val="FF0000"/>
+        </w:rPr>
+        <w:t>s</w:t>
       </w:r>
       <w:r>
         <w:t xml:space="preserve"> – Id, Name, Logo, 3 letter Initials (JUV, LIV, ARS…), Primary Kit Color, Secondary Kit Color, Town, Budget</w:t>
@@ -2086,6 +2094,7 @@
       <w:r>
         <w:rPr>
           <w:b/>
+          <w:color w:val="FF0000"/>
         </w:rPr>
         <w:t>Colors</w:t>
       </w:r>
@@ -2105,6 +2114,7 @@
       <w:r>
         <w:rPr>
           <w:b/>
+          <w:color w:val="FF0000"/>
         </w:rPr>
         <w:t>Towns</w:t>
       </w:r>
@@ -2124,6 +2134,7 @@
       <w:r>
         <w:rPr>
           <w:b/>
+          <w:color w:val="FF0000"/>
         </w:rPr>
         <w:t>Countries</w:t>
       </w:r>
@@ -2143,17 +2154,18 @@
       <w:r>
         <w:rPr>
           <w:b/>
-        </w:rPr>
-        <w:t>Continent</w:t>
-      </w:r>
-      <w:r>
-        <w:rPr>
-          <w:b/>
-        </w:rPr>
-        <w:t>s</w:t>
-      </w:r>
-      <w:r>
-        <w:t xml:space="preserve"> – Id, Name</w:t>
+          <w:color w:val="FF0000"/>
+        </w:rPr>
+        <w:t>Continents</w:t>
+      </w:r>
+      <w:r>
+        <w:rPr>
+          <w:color w:val="FF0000"/>
+        </w:rPr>
+        <w:t xml:space="preserve"> </w:t>
+      </w:r>
+      <w:r>
+        <w:t>– Id, Name</w:t>
       </w:r>
     </w:p>
     <w:p>
@@ -2168,6 +2180,7 @@
       <w:r>
         <w:rPr>
           <w:b/>
+          <w:color w:val="FF0000"/>
         </w:rPr>
         <w:t>Players</w:t>
       </w:r>
@@ -2187,6 +2200,7 @@
       <w:r>
         <w:rPr>
           <w:b/>
+          <w:color w:val="FF0000"/>
         </w:rPr>
         <w:t>Position</w:t>
       </w:r>
@@ -2206,11 +2220,18 @@
       <w:r>
         <w:rPr>
           <w:b/>
+          <w:color w:val="FF0000"/>
         </w:rPr>
         <w:t>PlayerStatistics</w:t>
       </w:r>
       <w:r>
-        <w:t xml:space="preserve"> – Game, Player, Scored Goals, Player Assists, Played Minutes During Game, (PK = Game + Player)</w:t>
+        <w:rPr>
+          <w:color w:val="FF0000"/>
+        </w:rPr>
+        <w:t xml:space="preserve"> </w:t>
+      </w:r>
+      <w:r>
+        <w:t>– Game, Player, Scored Goals, Player Assists, Played Minutes During Game, (PK = Game + Player)</w:t>
       </w:r>
     </w:p>
     <w:p>
@@ -2225,6 +2246,7 @@
       <w:r>
         <w:rPr>
           <w:b/>
+          <w:color w:val="FF0000"/>
         </w:rPr>
         <w:t>Games</w:t>
       </w:r>
@@ -2244,6 +2266,7 @@
       <w:r>
         <w:rPr>
           <w:b/>
+          <w:color w:val="FF0000"/>
         </w:rPr>
         <w:t>Rounds</w:t>
       </w:r>
@@ -2263,11 +2286,18 @@
       <w:r>
         <w:rPr>
           <w:b/>
+          <w:color w:val="FF0000"/>
         </w:rPr>
         <w:t>Competitions</w:t>
       </w:r>
       <w:r>
-        <w:t xml:space="preserve"> – Id, Name, Type (local, national, international)</w:t>
+        <w:rPr>
+          <w:color w:val="FF0000"/>
+        </w:rPr>
+        <w:t xml:space="preserve"> </w:t>
+      </w:r>
+      <w:r>
+        <w:t>– Id, Name, Type (local, national, international)</w:t>
       </w:r>
     </w:p>
     <w:p>
@@ -2282,6 +2312,7 @@
       <w:r>
         <w:rPr>
           <w:b/>
+          <w:color w:val="FF0000"/>
         </w:rPr>
         <w:t xml:space="preserve">CompetitionTypes </w:t>
       </w:r>
@@ -2310,11 +2341,18 @@
       <w:r>
         <w:rPr>
           <w:b/>
+          <w:color w:val="FF0000"/>
         </w:rPr>
         <w:t>BetGame</w:t>
       </w:r>
       <w:r>
-        <w:t xml:space="preserve"> – Game, B</w:t>
+        <w:rPr>
+          <w:color w:val="FF0000"/>
+        </w:rPr>
+        <w:t xml:space="preserve"> </w:t>
+      </w:r>
+      <w:r>
+        <w:t>– Game, B</w:t>
       </w:r>
       <w:r>
         <w:t>et, Result Prediction</w:t>
@@ -2335,11 +2373,18 @@
       <w:r>
         <w:rPr>
           <w:b/>
+          <w:color w:val="FF0000"/>
         </w:rPr>
         <w:t>Bets</w:t>
       </w:r>
       <w:r>
-        <w:t xml:space="preserve"> – Id, Bet Money, Date and Time of Bet, User</w:t>
+        <w:rPr>
+          <w:color w:val="FF0000"/>
+        </w:rPr>
+        <w:t xml:space="preserve"> </w:t>
+      </w:r>
+      <w:r>
+        <w:t>– Id, Bet Money, Date and Time of Bet, User</w:t>
       </w:r>
     </w:p>
     <w:p>
@@ -2351,14 +2396,23 @@
         </w:numPr>
         <w:spacing w:before="0" w:after="200"/>
       </w:pPr>
-      <w:r>
-        <w:rPr>
-          <w:b/>
+      <w:bookmarkStart w:id="0" w:name="_GoBack"/>
+      <w:r>
+        <w:rPr>
+          <w:b/>
+          <w:color w:val="FF0000"/>
         </w:rPr>
         <w:t>ResultPrediction</w:t>
       </w:r>
       <w:r>
-        <w:t xml:space="preserve"> – Id, Prediction (possible values - Home Team Win, Draw Game, Away Team Win)</w:t>
+        <w:rPr>
+          <w:color w:val="FF0000"/>
+        </w:rPr>
+        <w:t xml:space="preserve"> </w:t>
+      </w:r>
+      <w:bookmarkEnd w:id="0"/>
+      <w:r>
+        <w:t>– Id, Prediction (possible values - Home Team Win, Draw Game, Away Team Win)</w:t>
       </w:r>
     </w:p>
     <w:p>
@@ -2411,8 +2465,14 @@
           <w:numId w:val="9"/>
         </w:numPr>
         <w:spacing w:before="0" w:after="200"/>
-      </w:pPr>
-      <w:r>
+        <w:rPr>
+          <w:b/>
+        </w:rPr>
+      </w:pPr>
+      <w:r>
+        <w:rPr>
+          <w:b/>
+        </w:rPr>
         <w:t>Team has one primary kit color and one secondary kit color</w:t>
       </w:r>
     </w:p>
@@ -2424,14 +2484,26 @@
           <w:numId w:val="8"/>
         </w:numPr>
         <w:spacing w:before="0" w:after="200"/>
-      </w:pPr>
-      <w:r>
+        <w:rPr>
+          <w:b/>
+        </w:rPr>
+      </w:pPr>
+      <w:r>
+        <w:rPr>
+          <w:b/>
+        </w:rPr>
         <w:t>Team</w:t>
       </w:r>
       <w:r>
+        <w:rPr>
+          <w:b/>
+        </w:rPr>
         <w:t xml:space="preserve"> is</w:t>
       </w:r>
       <w:r>
+        <w:rPr>
+          <w:b/>
+        </w:rPr>
         <w:t xml:space="preserve"> resident in one town</w:t>
       </w:r>
     </w:p>
@@ -2443,8 +2515,14 @@
           <w:numId w:val="8"/>
         </w:numPr>
         <w:spacing w:before="0" w:after="200"/>
-      </w:pPr>
-      <w:r>
+        <w:rPr>
+          <w:b/>
+        </w:rPr>
+      </w:pPr>
+      <w:r>
+        <w:rPr>
+          <w:b/>
+        </w:rPr>
         <w:t>Each town can host several teams</w:t>
       </w:r>
     </w:p>
@@ -2456,8 +2534,14 @@
           <w:numId w:val="8"/>
         </w:numPr>
         <w:spacing w:before="0" w:after="200"/>
-      </w:pPr>
-      <w:r>
+        <w:rPr>
+          <w:b/>
+        </w:rPr>
+      </w:pPr>
+      <w:r>
+        <w:rPr>
+          <w:b/>
+        </w:rPr>
         <w:t>Town can be placed in one country and a country can have many towns</w:t>
       </w:r>
     </w:p>
@@ -2562,6 +2646,7 @@
         <w:spacing w:before="0" w:after="200"/>
       </w:pPr>
       <w:r>
+        <w:lastRenderedPageBreak/>
         <w:t>On a game, many bets can be placed and one bet can be on several games</w:t>
       </w:r>
     </w:p>
@@ -2676,7 +2761,7 @@
 </file>
 
 <file path=word/endnotes.xml><?xml version="1.0" encoding="utf-8"?>
-<w:endnotes xmlns:wpc="http://schemas.microsoft.com/office/word/2010/wordprocessingCanvas" xmlns:cx="http://schemas.microsoft.com/office/drawing/2014/chartex" xmlns:mc="http://schemas.openxmlformats.org/markup-compatibility/2006" xmlns:o="urn:schemas-microsoft-com:office:office" xmlns:r="http://schemas.openxmlformats.org/officeDocument/2006/relationships" xmlns:m="http://schemas.openxmlformats.org/officeDocument/2006/math" xmlns:v="urn:schemas-microsoft-com:vml" xmlns:wp14="http://schemas.microsoft.com/office/word/2010/wordprocessingDrawing" xmlns:wp="http://schemas.openxmlformats.org/drawingml/2006/wordprocessingDrawing" xmlns:w10="urn:schemas-microsoft-com:office:word" xmlns:w="http://schemas.openxmlformats.org/wordprocessingml/2006/main" xmlns:w14="http://schemas.microsoft.com/office/word/2010/wordml" xmlns:w15="http://schemas.microsoft.com/office/word/2012/wordml" xmlns:w16se="http://schemas.microsoft.com/office/word/2015/wordml/symex" xmlns:wpg="http://schemas.microsoft.com/office/word/2010/wordprocessingGroup" xmlns:wpi="http://schemas.microsoft.com/office/word/2010/wordprocessingInk" xmlns:wne="http://schemas.microsoft.com/office/word/2006/wordml" xmlns:wps="http://schemas.microsoft.com/office/word/2010/wordprocessingShape" mc:Ignorable="w14 w15 w16se wp14">
+<w:endnotes xmlns:wpc="http://schemas.microsoft.com/office/word/2010/wordprocessingCanvas" xmlns:cx="http://schemas.microsoft.com/office/drawing/2014/chartex" xmlns:cx1="http://schemas.microsoft.com/office/drawing/2015/9/8/chartex" xmlns:mc="http://schemas.openxmlformats.org/markup-compatibility/2006" xmlns:o="urn:schemas-microsoft-com:office:office" xmlns:r="http://schemas.openxmlformats.org/officeDocument/2006/relationships" xmlns:m="http://schemas.openxmlformats.org/officeDocument/2006/math" xmlns:v="urn:schemas-microsoft-com:vml" xmlns:wp14="http://schemas.microsoft.com/office/word/2010/wordprocessingDrawing" xmlns:wp="http://schemas.openxmlformats.org/drawingml/2006/wordprocessingDrawing" xmlns:w10="urn:schemas-microsoft-com:office:word" xmlns:w="http://schemas.openxmlformats.org/wordprocessingml/2006/main" xmlns:w14="http://schemas.microsoft.com/office/word/2010/wordml" xmlns:w15="http://schemas.microsoft.com/office/word/2012/wordml" xmlns:w16se="http://schemas.microsoft.com/office/word/2015/wordml/symex" xmlns:wpg="http://schemas.microsoft.com/office/word/2010/wordprocessingGroup" xmlns:wpi="http://schemas.microsoft.com/office/word/2010/wordprocessingInk" xmlns:wne="http://schemas.microsoft.com/office/word/2006/wordml" xmlns:wps="http://schemas.microsoft.com/office/word/2010/wordprocessingShape" mc:Ignorable="w14 w15 w16se wp14">
   <w:endnote w:type="separator" w:id="-1">
     <w:p>
       <w:pPr>
@@ -2701,7 +2786,7 @@
 </file>
 
 <file path=word/footer1.xml><?xml version="1.0" encoding="utf-8"?>
-<w:ftr xmlns:wpc="http://schemas.microsoft.com/office/word/2010/wordprocessingCanvas" xmlns:cx="http://schemas.microsoft.com/office/drawing/2014/chartex" xmlns:mc="http://schemas.openxmlformats.org/markup-compatibility/2006" xmlns:o="urn:schemas-microsoft-com:office:office" xmlns:r="http://schemas.openxmlformats.org/officeDocument/2006/relationships" xmlns:m="http://schemas.openxmlformats.org/officeDocument/2006/math" xmlns:v="urn:schemas-microsoft-com:vml" xmlns:wp14="http://schemas.microsoft.com/office/word/2010/wordprocessingDrawing" xmlns:wp="http://schemas.openxmlformats.org/drawingml/2006/wordprocessingDrawing" xmlns:w10="urn:schemas-microsoft-com:office:word" xmlns:w="http://schemas.openxmlformats.org/wordprocessingml/2006/main" xmlns:w14="http://schemas.microsoft.com/office/word/2010/wordml" xmlns:w15="http://schemas.microsoft.com/office/word/2012/wordml" xmlns:w16se="http://schemas.microsoft.com/office/word/2015/wordml/symex" xmlns:wpg="http://schemas.microsoft.com/office/word/2010/wordprocessingGroup" xmlns:wpi="http://schemas.microsoft.com/office/word/2010/wordprocessingInk" xmlns:wne="http://schemas.microsoft.com/office/word/2006/wordml" xmlns:wps="http://schemas.microsoft.com/office/word/2010/wordprocessingShape" mc:Ignorable="w14 w15 w16se wp14">
+<w:ftr xmlns:wpc="http://schemas.microsoft.com/office/word/2010/wordprocessingCanvas" xmlns:cx="http://schemas.microsoft.com/office/drawing/2014/chartex" xmlns:cx1="http://schemas.microsoft.com/office/drawing/2015/9/8/chartex" xmlns:mc="http://schemas.openxmlformats.org/markup-compatibility/2006" xmlns:o="urn:schemas-microsoft-com:office:office" xmlns:r="http://schemas.openxmlformats.org/officeDocument/2006/relationships" xmlns:m="http://schemas.openxmlformats.org/officeDocument/2006/math" xmlns:v="urn:schemas-microsoft-com:vml" xmlns:wp14="http://schemas.microsoft.com/office/word/2010/wordprocessingDrawing" xmlns:wp="http://schemas.openxmlformats.org/drawingml/2006/wordprocessingDrawing" xmlns:w10="urn:schemas-microsoft-com:office:word" xmlns:w="http://schemas.openxmlformats.org/wordprocessingml/2006/main" xmlns:w14="http://schemas.microsoft.com/office/word/2010/wordml" xmlns:w15="http://schemas.microsoft.com/office/word/2012/wordml" xmlns:w16se="http://schemas.microsoft.com/office/word/2015/wordml/symex" xmlns:wpg="http://schemas.microsoft.com/office/word/2010/wordprocessingGroup" xmlns:wpi="http://schemas.microsoft.com/office/word/2010/wordprocessingInk" xmlns:wne="http://schemas.microsoft.com/office/word/2006/wordml" xmlns:wps="http://schemas.microsoft.com/office/word/2010/wordprocessingShape" mc:Ignorable="w14 w15 w16se wp14">
   <w:p>
     <w:pPr>
       <w:pStyle w:val="Footer"/>
@@ -2888,7 +2973,7 @@
             </wp:anchor>
           </w:drawing>
         </mc:Choice>
-        <mc:Fallback xmlns:cx1="http://schemas.microsoft.com/office/drawing/2015/9/8/chartex">
+        <mc:Fallback>
           <w:pict>
             <v:shapetype w14:anchorId="2A6DD9A5" id="_x0000_t202" coordsize="21600,21600" o:spt="202" path="m,l,21600r21600,l21600,xe">
               <v:stroke joinstyle="miter"/>
@@ -3089,7 +3174,7 @@
             </wp:anchor>
           </w:drawing>
         </mc:Choice>
-        <mc:Fallback xmlns:cx2="http://schemas.microsoft.com/office/drawing/2015/10/21/chartex" xmlns:cx3="http://schemas.microsoft.com/office/drawing/2016/5/9/chartex" xmlns:cx4="http://schemas.microsoft.com/office/drawing/2016/5/10/chartex" xmlns:cx5="http://schemas.microsoft.com/office/drawing/2016/5/11/chartex" xmlns:cx6="http://schemas.microsoft.com/office/drawing/2016/5/12/chartex" xmlns:cx7="http://schemas.microsoft.com/office/drawing/2016/5/13/chartex" xmlns:cx8="http://schemas.microsoft.com/office/drawing/2016/5/14/chartex" xmlns:aink="http://schemas.microsoft.com/office/drawing/2016/ink" xmlns:am3d="http://schemas.microsoft.com/office/drawing/2017/model3d" xmlns:cx1="http://schemas.microsoft.com/office/drawing/2015/9/8/chartex">
+        <mc:Fallback xmlns:am3d="http://schemas.microsoft.com/office/drawing/2017/model3d" xmlns:aink="http://schemas.microsoft.com/office/drawing/2016/ink" xmlns:cx8="http://schemas.microsoft.com/office/drawing/2016/5/14/chartex" xmlns:cx7="http://schemas.microsoft.com/office/drawing/2016/5/13/chartex" xmlns:cx6="http://schemas.microsoft.com/office/drawing/2016/5/12/chartex" xmlns:cx5="http://schemas.microsoft.com/office/drawing/2016/5/11/chartex" xmlns:cx4="http://schemas.microsoft.com/office/drawing/2016/5/10/chartex" xmlns:cx3="http://schemas.microsoft.com/office/drawing/2016/5/9/chartex" xmlns:cx2="http://schemas.microsoft.com/office/drawing/2015/10/21/chartex">
           <w:pict>
             <v:shape w14:anchorId="1F75E590" id="Текстово поле 88" o:spid="_x0000_s1027" type="#_x0000_t202" style="position:absolute;margin-left:121.55pt;margin-top:26.6pt;width:44.85pt;height:15.75pt;z-index:251662336;visibility:visible;mso-wrap-style:square;mso-width-percent:0;mso-height-percent:0;mso-wrap-distance-left:9pt;mso-wrap-distance-top:0;mso-wrap-distance-right:9pt;mso-wrap-distance-bottom:0;mso-position-horizontal:absolute;mso-position-horizontal-relative:text;mso-position-vertical:absolute;mso-position-vertical-relative:text;mso-width-percent:0;mso-height-percent:0;mso-width-relative:page;mso-height-relative:page;v-text-anchor:middle" o:gfxdata="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" filled="f" stroked="f" strokeweight=".5pt">
               <v:textbox inset=".5mm,0,0,0">
@@ -3762,7 +3847,7 @@
             </wp:anchor>
           </w:drawing>
         </mc:Choice>
-        <mc:Fallback xmlns:cx2="http://schemas.microsoft.com/office/drawing/2015/10/21/chartex" xmlns:cx3="http://schemas.microsoft.com/office/drawing/2016/5/9/chartex" xmlns:cx4="http://schemas.microsoft.com/office/drawing/2016/5/10/chartex" xmlns:cx5="http://schemas.microsoft.com/office/drawing/2016/5/11/chartex" xmlns:cx6="http://schemas.microsoft.com/office/drawing/2016/5/12/chartex" xmlns:cx7="http://schemas.microsoft.com/office/drawing/2016/5/13/chartex" xmlns:cx8="http://schemas.microsoft.com/office/drawing/2016/5/14/chartex" xmlns:aink="http://schemas.microsoft.com/office/drawing/2016/ink" xmlns:am3d="http://schemas.microsoft.com/office/drawing/2017/model3d" xmlns:cx1="http://schemas.microsoft.com/office/drawing/2015/9/8/chartex">
+        <mc:Fallback xmlns:am3d="http://schemas.microsoft.com/office/drawing/2017/model3d" xmlns:aink="http://schemas.microsoft.com/office/drawing/2016/ink" xmlns:cx8="http://schemas.microsoft.com/office/drawing/2016/5/14/chartex" xmlns:cx7="http://schemas.microsoft.com/office/drawing/2016/5/13/chartex" xmlns:cx6="http://schemas.microsoft.com/office/drawing/2016/5/12/chartex" xmlns:cx5="http://schemas.microsoft.com/office/drawing/2016/5/11/chartex" xmlns:cx4="http://schemas.microsoft.com/office/drawing/2016/5/10/chartex" xmlns:cx3="http://schemas.microsoft.com/office/drawing/2016/5/9/chartex" xmlns:cx2="http://schemas.microsoft.com/office/drawing/2015/10/21/chartex">
           <w:pict>
             <v:shape w14:anchorId="0AEC5BF1" id="Текстово поле 89" o:spid="_x0000_s1028" type="#_x0000_t202" style="position:absolute;margin-left:119.25pt;margin-top:6.9pt;width:396.3pt;height:40.45pt;z-index:251661312;visibility:visible;mso-wrap-style:square;mso-width-percent:0;mso-height-percent:0;mso-wrap-distance-left:9pt;mso-wrap-distance-top:0;mso-wrap-distance-right:9pt;mso-wrap-distance-bottom:0;mso-position-horizontal:absolute;mso-position-horizontal-relative:text;mso-position-vertical:absolute;mso-position-vertical-relative:text;mso-width-percent:0;mso-height-percent:0;mso-width-relative:page;mso-height-relative:page;v-text-anchor:top" o:gfxdata="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" filled="f" stroked="f">
               <v:textbox inset=".5mm,1.2mm,.5mm,.5mm">
@@ -4488,7 +4573,7 @@
             </wp:anchor>
           </w:drawing>
         </mc:Choice>
-        <mc:Fallback xmlns:cx2="http://schemas.microsoft.com/office/drawing/2015/10/21/chartex" xmlns:cx3="http://schemas.microsoft.com/office/drawing/2016/5/9/chartex" xmlns:cx4="http://schemas.microsoft.com/office/drawing/2016/5/10/chartex" xmlns:cx5="http://schemas.microsoft.com/office/drawing/2016/5/11/chartex" xmlns:cx6="http://schemas.microsoft.com/office/drawing/2016/5/12/chartex" xmlns:cx7="http://schemas.microsoft.com/office/drawing/2016/5/13/chartex" xmlns:cx8="http://schemas.microsoft.com/office/drawing/2016/5/14/chartex" xmlns:aink="http://schemas.microsoft.com/office/drawing/2016/ink" xmlns:am3d="http://schemas.microsoft.com/office/drawing/2017/model3d" xmlns:cx1="http://schemas.microsoft.com/office/drawing/2015/9/8/chartex">
+        <mc:Fallback xmlns:am3d="http://schemas.microsoft.com/office/drawing/2017/model3d" xmlns:aink="http://schemas.microsoft.com/office/drawing/2016/ink" xmlns:cx8="http://schemas.microsoft.com/office/drawing/2016/5/14/chartex" xmlns:cx7="http://schemas.microsoft.com/office/drawing/2016/5/13/chartex" xmlns:cx6="http://schemas.microsoft.com/office/drawing/2016/5/12/chartex" xmlns:cx5="http://schemas.microsoft.com/office/drawing/2016/5/11/chartex" xmlns:cx4="http://schemas.microsoft.com/office/drawing/2016/5/10/chartex" xmlns:cx3="http://schemas.microsoft.com/office/drawing/2016/5/9/chartex" xmlns:cx2="http://schemas.microsoft.com/office/drawing/2015/10/21/chartex">
           <w:pict>
             <v:line w14:anchorId="2D65DBAB" id="Право съединение 90" o:spid="_x0000_s1026" style="position:absolute;flip:y;z-index:251660288;visibility:visible;mso-wrap-style:square;mso-width-percent:0;mso-height-percent:0;mso-wrap-distance-left:9pt;mso-wrap-distance-top:-3e-5mm;mso-wrap-distance-right:9pt;mso-wrap-distance-bottom:-3e-5mm;mso-position-horizontal:absolute;mso-position-horizontal-relative:text;mso-position-vertical:absolute;mso-position-vertical-relative:text;mso-width-percent:0;mso-height-percent:0;mso-width-relative:page;mso-height-relative:page" from="-5.35pt,8.55pt" to="515.45pt,8.55pt" o:gfxdata="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" strokecolor="#f37123" strokeweight="1pt">
               <v:stroke endcap="round"/>
@@ -4503,7 +4588,7 @@
 </file>
 
 <file path=word/footnotes.xml><?xml version="1.0" encoding="utf-8"?>
-<w:footnotes xmlns:wpc="http://schemas.microsoft.com/office/word/2010/wordprocessingCanvas" xmlns:cx="http://schemas.microsoft.com/office/drawing/2014/chartex" xmlns:mc="http://schemas.openxmlformats.org/markup-compatibility/2006" xmlns:o="urn:schemas-microsoft-com:office:office" xmlns:r="http://schemas.openxmlformats.org/officeDocument/2006/relationships" xmlns:m="http://schemas.openxmlformats.org/officeDocument/2006/math" xmlns:v="urn:schemas-microsoft-com:vml" xmlns:wp14="http://schemas.microsoft.com/office/word/2010/wordprocessingDrawing" xmlns:wp="http://schemas.openxmlformats.org/drawingml/2006/wordprocessingDrawing" xmlns:w10="urn:schemas-microsoft-com:office:word" xmlns:w="http://schemas.openxmlformats.org/wordprocessingml/2006/main" xmlns:w14="http://schemas.microsoft.com/office/word/2010/wordml" xmlns:w15="http://schemas.microsoft.com/office/word/2012/wordml" xmlns:w16se="http://schemas.microsoft.com/office/word/2015/wordml/symex" xmlns:wpg="http://schemas.microsoft.com/office/word/2010/wordprocessingGroup" xmlns:wpi="http://schemas.microsoft.com/office/word/2010/wordprocessingInk" xmlns:wne="http://schemas.microsoft.com/office/word/2006/wordml" xmlns:wps="http://schemas.microsoft.com/office/word/2010/wordprocessingShape" mc:Ignorable="w14 w15 w16se wp14">
+<w:footnotes xmlns:wpc="http://schemas.microsoft.com/office/word/2010/wordprocessingCanvas" xmlns:cx="http://schemas.microsoft.com/office/drawing/2014/chartex" xmlns:cx1="http://schemas.microsoft.com/office/drawing/2015/9/8/chartex" xmlns:mc="http://schemas.openxmlformats.org/markup-compatibility/2006" xmlns:o="urn:schemas-microsoft-com:office:office" xmlns:r="http://schemas.openxmlformats.org/officeDocument/2006/relationships" xmlns:m="http://schemas.openxmlformats.org/officeDocument/2006/math" xmlns:v="urn:schemas-microsoft-com:vml" xmlns:wp14="http://schemas.microsoft.com/office/word/2010/wordprocessingDrawing" xmlns:wp="http://schemas.openxmlformats.org/drawingml/2006/wordprocessingDrawing" xmlns:w10="urn:schemas-microsoft-com:office:word" xmlns:w="http://schemas.openxmlformats.org/wordprocessingml/2006/main" xmlns:w14="http://schemas.microsoft.com/office/word/2010/wordml" xmlns:w15="http://schemas.microsoft.com/office/word/2012/wordml" xmlns:w16se="http://schemas.microsoft.com/office/word/2015/wordml/symex" xmlns:wpg="http://schemas.microsoft.com/office/word/2010/wordprocessingGroup" xmlns:wpi="http://schemas.microsoft.com/office/word/2010/wordprocessingInk" xmlns:wne="http://schemas.microsoft.com/office/word/2006/wordml" xmlns:wps="http://schemas.microsoft.com/office/word/2010/wordprocessingShape" mc:Ignorable="w14 w15 w16se wp14">
   <w:footnote w:type="separator" w:id="-1">
     <w:p>
       <w:pPr>
@@ -4528,7 +4613,7 @@
 </file>
 
 <file path=word/header1.xml><?xml version="1.0" encoding="utf-8"?>
-<w:hdr xmlns:wpc="http://schemas.microsoft.com/office/word/2010/wordprocessingCanvas" xmlns:cx="http://schemas.microsoft.com/office/drawing/2014/chartex" xmlns:mc="http://schemas.openxmlformats.org/markup-compatibility/2006" xmlns:o="urn:schemas-microsoft-com:office:office" xmlns:r="http://schemas.openxmlformats.org/officeDocument/2006/relationships" xmlns:m="http://schemas.openxmlformats.org/officeDocument/2006/math" xmlns:v="urn:schemas-microsoft-com:vml" xmlns:wp14="http://schemas.microsoft.com/office/word/2010/wordprocessingDrawing" xmlns:wp="http://schemas.openxmlformats.org/drawingml/2006/wordprocessingDrawing" xmlns:w10="urn:schemas-microsoft-com:office:word" xmlns:w="http://schemas.openxmlformats.org/wordprocessingml/2006/main" xmlns:w14="http://schemas.microsoft.com/office/word/2010/wordml" xmlns:w15="http://schemas.microsoft.com/office/word/2012/wordml" xmlns:w16se="http://schemas.microsoft.com/office/word/2015/wordml/symex" xmlns:wpg="http://schemas.microsoft.com/office/word/2010/wordprocessingGroup" xmlns:wpi="http://schemas.microsoft.com/office/word/2010/wordprocessingInk" xmlns:wne="http://schemas.microsoft.com/office/word/2006/wordml" xmlns:wps="http://schemas.microsoft.com/office/word/2010/wordprocessingShape" mc:Ignorable="w14 w15 w16se wp14">
+<w:hdr xmlns:wpc="http://schemas.microsoft.com/office/word/2010/wordprocessingCanvas" xmlns:cx="http://schemas.microsoft.com/office/drawing/2014/chartex" xmlns:cx1="http://schemas.microsoft.com/office/drawing/2015/9/8/chartex" xmlns:mc="http://schemas.openxmlformats.org/markup-compatibility/2006" xmlns:o="urn:schemas-microsoft-com:office:office" xmlns:r="http://schemas.openxmlformats.org/officeDocument/2006/relationships" xmlns:m="http://schemas.openxmlformats.org/officeDocument/2006/math" xmlns:v="urn:schemas-microsoft-com:vml" xmlns:wp14="http://schemas.microsoft.com/office/word/2010/wordprocessingDrawing" xmlns:wp="http://schemas.openxmlformats.org/drawingml/2006/wordprocessingDrawing" xmlns:w10="urn:schemas-microsoft-com:office:word" xmlns:w="http://schemas.openxmlformats.org/wordprocessingml/2006/main" xmlns:w14="http://schemas.microsoft.com/office/word/2010/wordml" xmlns:w15="http://schemas.microsoft.com/office/word/2012/wordml" xmlns:w16se="http://schemas.microsoft.com/office/word/2015/wordml/symex" xmlns:wpg="http://schemas.microsoft.com/office/word/2010/wordprocessingGroup" xmlns:wpi="http://schemas.microsoft.com/office/word/2010/wordprocessingInk" xmlns:wne="http://schemas.microsoft.com/office/word/2006/wordml" xmlns:wps="http://schemas.microsoft.com/office/word/2010/wordprocessingShape" mc:Ignorable="w14 w15 w16se wp14">
   <w:p>
     <w:pPr>
       <w:pStyle w:val="Header"/>
@@ -4539,7 +4624,7 @@
 </file>
 
 <file path=word/numbering.xml><?xml version="1.0" encoding="utf-8"?>
-<w:numbering xmlns:wpc="http://schemas.microsoft.com/office/word/2010/wordprocessingCanvas" xmlns:cx="http://schemas.microsoft.com/office/drawing/2014/chartex" xmlns:mc="http://schemas.openxmlformats.org/markup-compatibility/2006" xmlns:o="urn:schemas-microsoft-com:office:office" xmlns:r="http://schemas.openxmlformats.org/officeDocument/2006/relationships" xmlns:m="http://schemas.openxmlformats.org/officeDocument/2006/math" xmlns:v="urn:schemas-microsoft-com:vml" xmlns:wp14="http://schemas.microsoft.com/office/word/2010/wordprocessingDrawing" xmlns:wp="http://schemas.openxmlformats.org/drawingml/2006/wordprocessingDrawing" xmlns:w10="urn:schemas-microsoft-com:office:word" xmlns:w="http://schemas.openxmlformats.org/wordprocessingml/2006/main" xmlns:w14="http://schemas.microsoft.com/office/word/2010/wordml" xmlns:w15="http://schemas.microsoft.com/office/word/2012/wordml" xmlns:w16se="http://schemas.microsoft.com/office/word/2015/wordml/symex" xmlns:wpg="http://schemas.microsoft.com/office/word/2010/wordprocessingGroup" xmlns:wpi="http://schemas.microsoft.com/office/word/2010/wordprocessingInk" xmlns:wne="http://schemas.microsoft.com/office/word/2006/wordml" xmlns:wps="http://schemas.microsoft.com/office/word/2010/wordprocessingShape" mc:Ignorable="w14 w15 w16se wp14">
+<w:numbering xmlns:wpc="http://schemas.microsoft.com/office/word/2010/wordprocessingCanvas" xmlns:cx="http://schemas.microsoft.com/office/drawing/2014/chartex" xmlns:cx1="http://schemas.microsoft.com/office/drawing/2015/9/8/chartex" xmlns:mc="http://schemas.openxmlformats.org/markup-compatibility/2006" xmlns:o="urn:schemas-microsoft-com:office:office" xmlns:r="http://schemas.openxmlformats.org/officeDocument/2006/relationships" xmlns:m="http://schemas.openxmlformats.org/officeDocument/2006/math" xmlns:v="urn:schemas-microsoft-com:vml" xmlns:wp14="http://schemas.microsoft.com/office/word/2010/wordprocessingDrawing" xmlns:wp="http://schemas.openxmlformats.org/drawingml/2006/wordprocessingDrawing" xmlns:w10="urn:schemas-microsoft-com:office:word" xmlns:w="http://schemas.openxmlformats.org/wordprocessingml/2006/main" xmlns:w14="http://schemas.microsoft.com/office/word/2010/wordml" xmlns:w15="http://schemas.microsoft.com/office/word/2012/wordml" xmlns:w16se="http://schemas.microsoft.com/office/word/2015/wordml/symex" xmlns:wpg="http://schemas.microsoft.com/office/word/2010/wordprocessingGroup" xmlns:wpi="http://schemas.microsoft.com/office/word/2010/wordprocessingInk" xmlns:wne="http://schemas.microsoft.com/office/word/2006/wordml" xmlns:wps="http://schemas.microsoft.com/office/word/2010/wordprocessingShape" mc:Ignorable="w14 w15 w16se wp14">
   <w:abstractNum w:abstractNumId="0" w15:restartNumberingAfterBreak="0">
     <w:nsid w:val="05AD7B9B"/>
     <w:multiLevelType w:val="hybridMultilevel"/>
@@ -7279,7 +7364,7 @@
 </file>
 
 <file path=customXml/itemProps1.xml><?xml version="1.0" encoding="utf-8"?>
-<ds:datastoreItem xmlns:ds="http://schemas.openxmlformats.org/officeDocument/2006/customXml" ds:itemID="{AF3E727A-864F-4836-872E-454788C9FD04}">
+<ds:datastoreItem xmlns:ds="http://schemas.openxmlformats.org/officeDocument/2006/customXml" ds:itemID="{091F2A2E-6C97-4D00-A966-83CFCE823446}">
   <ds:schemaRefs>
     <ds:schemaRef ds:uri="http://schemas.openxmlformats.org/officeDocument/2006/bibliography"/>
   </ds:schemaRefs>

</xml_diff>